<commit_message>
deleted unneccesary files and started lection 3 DB
</commit_message>
<xml_diff>
--- a/Базы данных/Лекция 2.docx
+++ b/Базы данных/Лекция 2.docx
@@ -11,29 +11,22 @@
       </w:r>
       <w:r>
         <w:br/>
-      </w:r>
-      <w:bookmarkStart w:id="0" w:name="_GoBack"/>
-      <w:bookmarkEnd w:id="0"/>
-      <w:r>
         <w:t>Лекция 2</w:t>
       </w:r>
     </w:p>
     <w:p>
       <w:pPr>
+        <w:pStyle w:val="a6"/>
         <w:rPr>
           <w:lang w:val="en-US"/>
         </w:rPr>
       </w:pPr>
       <w:r>
-        <w:rPr>
-          <w:noProof/>
-        </w:rPr>
-        <w:lastRenderedPageBreak/>
         <w:drawing>
-          <wp:inline distT="0" distB="0" distL="0" distR="0" wp14:anchorId="7A68B67B" wp14:editId="0F71D9B6">
-            <wp:extent cx="6645910" cy="8554085"/>
+          <wp:inline distT="0" distB="0" distL="0" distR="0" wp14:anchorId="7309C982" wp14:editId="13C5E555">
+            <wp:extent cx="6645910" cy="8058785"/>
             <wp:effectExtent l="0" t="0" r="2540" b="0"/>
-            <wp:docPr id="17" name="Рисунок 17"/>
+            <wp:docPr id="1" name="Рисунок 1"/>
             <wp:cNvGraphicFramePr>
               <a:graphicFrameLocks xmlns:a="http://schemas.openxmlformats.org/drawingml/2006/main" noChangeAspect="1"/>
             </wp:cNvGraphicFramePr>
@@ -41,13 +34,190 @@
               <a:graphicData uri="http://schemas.openxmlformats.org/drawingml/2006/picture">
                 <pic:pic xmlns:pic="http://schemas.openxmlformats.org/drawingml/2006/picture">
                   <pic:nvPicPr>
-                    <pic:cNvPr id="0" name="Picture 30"/>
+                    <pic:cNvPr id="0" name="Picture 1"/>
                     <pic:cNvPicPr>
                       <a:picLocks noChangeAspect="1" noChangeArrowheads="1"/>
                     </pic:cNvPicPr>
                   </pic:nvPicPr>
                   <pic:blipFill>
                     <a:blip r:embed="rId6" cstate="print">
+                      <a:extLst>
+                        <a:ext uri="{28A0092B-C50C-407E-A947-70E740481C1C}">
+                          <a14:useLocalDpi xmlns:a14="http://schemas.microsoft.com/office/drawing/2010/main" val="0"/>
+                        </a:ext>
+                      </a:extLst>
+                    </a:blip>
+                    <a:srcRect/>
+                    <a:stretch>
+                      <a:fillRect/>
+                    </a:stretch>
+                  </pic:blipFill>
+                  <pic:spPr bwMode="auto">
+                    <a:xfrm>
+                      <a:off x="0" y="0"/>
+                      <a:ext cx="6645910" cy="8058785"/>
+                    </a:xfrm>
+                    <a:prstGeom prst="rect">
+                      <a:avLst/>
+                    </a:prstGeom>
+                    <a:noFill/>
+                    <a:ln>
+                      <a:noFill/>
+                    </a:ln>
+                  </pic:spPr>
+                </pic:pic>
+              </a:graphicData>
+            </a:graphic>
+          </wp:inline>
+        </w:drawing>
+      </w:r>
+    </w:p>
+    <w:p>
+      <w:pPr>
+        <w:pStyle w:val="a6"/>
+        <w:rPr>
+          <w:lang w:val="en-US"/>
+        </w:rPr>
+      </w:pPr>
+      <w:r>
+        <w:lastRenderedPageBreak/>
+        <w:drawing>
+          <wp:inline distT="0" distB="0" distL="0" distR="0" wp14:anchorId="56E523B2" wp14:editId="023C1E9D">
+            <wp:extent cx="6645910" cy="6709410"/>
+            <wp:effectExtent l="0" t="0" r="2540" b="0"/>
+            <wp:docPr id="2" name="Рисунок 2"/>
+            <wp:cNvGraphicFramePr>
+              <a:graphicFrameLocks xmlns:a="http://schemas.openxmlformats.org/drawingml/2006/main" noChangeAspect="1"/>
+            </wp:cNvGraphicFramePr>
+            <a:graphic xmlns:a="http://schemas.openxmlformats.org/drawingml/2006/main">
+              <a:graphicData uri="http://schemas.openxmlformats.org/drawingml/2006/picture">
+                <pic:pic xmlns:pic="http://schemas.openxmlformats.org/drawingml/2006/picture">
+                  <pic:nvPicPr>
+                    <pic:cNvPr id="0" name="Picture 3"/>
+                    <pic:cNvPicPr>
+                      <a:picLocks noChangeAspect="1" noChangeArrowheads="1"/>
+                    </pic:cNvPicPr>
+                  </pic:nvPicPr>
+                  <pic:blipFill>
+                    <a:blip r:embed="rId7" cstate="print">
+                      <a:extLst>
+                        <a:ext uri="{28A0092B-C50C-407E-A947-70E740481C1C}">
+                          <a14:useLocalDpi xmlns:a14="http://schemas.microsoft.com/office/drawing/2010/main" val="0"/>
+                        </a:ext>
+                      </a:extLst>
+                    </a:blip>
+                    <a:srcRect/>
+                    <a:stretch>
+                      <a:fillRect/>
+                    </a:stretch>
+                  </pic:blipFill>
+                  <pic:spPr bwMode="auto">
+                    <a:xfrm>
+                      <a:off x="0" y="0"/>
+                      <a:ext cx="6645910" cy="6709410"/>
+                    </a:xfrm>
+                    <a:prstGeom prst="rect">
+                      <a:avLst/>
+                    </a:prstGeom>
+                    <a:noFill/>
+                    <a:ln>
+                      <a:noFill/>
+                    </a:ln>
+                  </pic:spPr>
+                </pic:pic>
+              </a:graphicData>
+            </a:graphic>
+          </wp:inline>
+        </w:drawing>
+      </w:r>
+    </w:p>
+    <w:p>
+      <w:pPr>
+        <w:pStyle w:val="a6"/>
+        <w:rPr>
+          <w:lang w:val="en-US"/>
+        </w:rPr>
+      </w:pPr>
+      <w:r>
+        <w:lastRenderedPageBreak/>
+        <w:drawing>
+          <wp:inline distT="0" distB="0" distL="0" distR="0" wp14:anchorId="2DFD409F" wp14:editId="1F60EDB6">
+            <wp:extent cx="6645910" cy="6909435"/>
+            <wp:effectExtent l="0" t="0" r="2540" b="5715"/>
+            <wp:docPr id="3" name="Рисунок 3"/>
+            <wp:cNvGraphicFramePr>
+              <a:graphicFrameLocks xmlns:a="http://schemas.openxmlformats.org/drawingml/2006/main" noChangeAspect="1"/>
+            </wp:cNvGraphicFramePr>
+            <a:graphic xmlns:a="http://schemas.openxmlformats.org/drawingml/2006/main">
+              <a:graphicData uri="http://schemas.openxmlformats.org/drawingml/2006/picture">
+                <pic:pic xmlns:pic="http://schemas.openxmlformats.org/drawingml/2006/picture">
+                  <pic:nvPicPr>
+                    <pic:cNvPr id="0" name="Picture 5"/>
+                    <pic:cNvPicPr>
+                      <a:picLocks noChangeAspect="1" noChangeArrowheads="1"/>
+                    </pic:cNvPicPr>
+                  </pic:nvPicPr>
+                  <pic:blipFill>
+                    <a:blip r:embed="rId8" cstate="print">
+                      <a:extLst>
+                        <a:ext uri="{28A0092B-C50C-407E-A947-70E740481C1C}">
+                          <a14:useLocalDpi xmlns:a14="http://schemas.microsoft.com/office/drawing/2010/main" val="0"/>
+                        </a:ext>
+                      </a:extLst>
+                    </a:blip>
+                    <a:srcRect/>
+                    <a:stretch>
+                      <a:fillRect/>
+                    </a:stretch>
+                  </pic:blipFill>
+                  <pic:spPr bwMode="auto">
+                    <a:xfrm>
+                      <a:off x="0" y="0"/>
+                      <a:ext cx="6645910" cy="6909435"/>
+                    </a:xfrm>
+                    <a:prstGeom prst="rect">
+                      <a:avLst/>
+                    </a:prstGeom>
+                    <a:noFill/>
+                    <a:ln>
+                      <a:noFill/>
+                    </a:ln>
+                  </pic:spPr>
+                </pic:pic>
+              </a:graphicData>
+            </a:graphic>
+          </wp:inline>
+        </w:drawing>
+      </w:r>
+    </w:p>
+    <w:p>
+      <w:pPr>
+        <w:pStyle w:val="a6"/>
+        <w:rPr>
+          <w:lang w:val="en-US"/>
+        </w:rPr>
+      </w:pPr>
+      <w:r>
+        <w:lastRenderedPageBreak/>
+        <w:drawing>
+          <wp:inline distT="0" distB="0" distL="0" distR="0" wp14:anchorId="450C0D68" wp14:editId="588CCDDC">
+            <wp:extent cx="6645910" cy="8554085"/>
+            <wp:effectExtent l="0" t="0" r="2540" b="0"/>
+            <wp:docPr id="5" name="Рисунок 5"/>
+            <wp:cNvGraphicFramePr>
+              <a:graphicFrameLocks xmlns:a="http://schemas.openxmlformats.org/drawingml/2006/main" noChangeAspect="1"/>
+            </wp:cNvGraphicFramePr>
+            <a:graphic xmlns:a="http://schemas.openxmlformats.org/drawingml/2006/main">
+              <a:graphicData uri="http://schemas.openxmlformats.org/drawingml/2006/picture">
+                <pic:pic xmlns:pic="http://schemas.openxmlformats.org/drawingml/2006/picture">
+                  <pic:nvPicPr>
+                    <pic:cNvPr id="0" name="Picture 12"/>
+                    <pic:cNvPicPr>
+                      <a:picLocks noChangeAspect="1" noChangeArrowheads="1"/>
+                    </pic:cNvPicPr>
+                  </pic:nvPicPr>
+                  <pic:blipFill>
+                    <a:blip r:embed="rId9" cstate="print">
                       <a:extLst>
                         <a:ext uri="{28A0092B-C50C-407E-A947-70E740481C1C}">
                           <a14:useLocalDpi xmlns:a14="http://schemas.microsoft.com/office/drawing/2010/main" val="0"/>
@@ -78,16 +248,21 @@
           </wp:inline>
         </w:drawing>
       </w:r>
+    </w:p>
+    <w:p>
+      <w:pPr>
+        <w:pStyle w:val="a6"/>
+        <w:rPr>
+          <w:lang w:val="en-US"/>
+        </w:rPr>
+      </w:pPr>
       <w:r>
-        <w:rPr>
-          <w:noProof/>
-        </w:rPr>
         <w:lastRenderedPageBreak/>
         <w:drawing>
-          <wp:inline distT="0" distB="0" distL="0" distR="0" wp14:anchorId="1E2D7D27" wp14:editId="2DB49AE8">
-            <wp:extent cx="6645910" cy="6909435"/>
-            <wp:effectExtent l="0" t="0" r="2540" b="5715"/>
-            <wp:docPr id="16" name="Рисунок 16"/>
+          <wp:inline distT="0" distB="0" distL="0" distR="0" wp14:anchorId="1EE07D80" wp14:editId="5DB47275">
+            <wp:extent cx="6645910" cy="8750935"/>
+            <wp:effectExtent l="0" t="0" r="2540" b="0"/>
+            <wp:docPr id="6" name="Рисунок 6"/>
             <wp:cNvGraphicFramePr>
               <a:graphicFrameLocks xmlns:a="http://schemas.openxmlformats.org/drawingml/2006/main" noChangeAspect="1"/>
             </wp:cNvGraphicFramePr>
@@ -95,169 +270,7 @@
               <a:graphicData uri="http://schemas.openxmlformats.org/drawingml/2006/picture">
                 <pic:pic xmlns:pic="http://schemas.openxmlformats.org/drawingml/2006/picture">
                   <pic:nvPicPr>
-                    <pic:cNvPr id="0" name="Picture 29"/>
-                    <pic:cNvPicPr>
-                      <a:picLocks noChangeAspect="1" noChangeArrowheads="1"/>
-                    </pic:cNvPicPr>
-                  </pic:nvPicPr>
-                  <pic:blipFill>
-                    <a:blip r:embed="rId7" cstate="print">
-                      <a:extLst>
-                        <a:ext uri="{28A0092B-C50C-407E-A947-70E740481C1C}">
-                          <a14:useLocalDpi xmlns:a14="http://schemas.microsoft.com/office/drawing/2010/main" val="0"/>
-                        </a:ext>
-                      </a:extLst>
-                    </a:blip>
-                    <a:srcRect/>
-                    <a:stretch>
-                      <a:fillRect/>
-                    </a:stretch>
-                  </pic:blipFill>
-                  <pic:spPr bwMode="auto">
-                    <a:xfrm>
-                      <a:off x="0" y="0"/>
-                      <a:ext cx="6645910" cy="6909435"/>
-                    </a:xfrm>
-                    <a:prstGeom prst="rect">
-                      <a:avLst/>
-                    </a:prstGeom>
-                    <a:noFill/>
-                    <a:ln>
-                      <a:noFill/>
-                    </a:ln>
-                  </pic:spPr>
-                </pic:pic>
-              </a:graphicData>
-            </a:graphic>
-          </wp:inline>
-        </w:drawing>
-      </w:r>
-      <w:r>
-        <w:rPr>
-          <w:noProof/>
-        </w:rPr>
-        <w:lastRenderedPageBreak/>
-        <w:drawing>
-          <wp:inline distT="0" distB="0" distL="0" distR="0" wp14:anchorId="52270D5F" wp14:editId="331D748C">
-            <wp:extent cx="6645910" cy="6709410"/>
-            <wp:effectExtent l="0" t="0" r="2540" b="0"/>
-            <wp:docPr id="15" name="Рисунок 15"/>
-            <wp:cNvGraphicFramePr>
-              <a:graphicFrameLocks xmlns:a="http://schemas.openxmlformats.org/drawingml/2006/main" noChangeAspect="1"/>
-            </wp:cNvGraphicFramePr>
-            <a:graphic xmlns:a="http://schemas.openxmlformats.org/drawingml/2006/main">
-              <a:graphicData uri="http://schemas.openxmlformats.org/drawingml/2006/picture">
-                <pic:pic xmlns:pic="http://schemas.openxmlformats.org/drawingml/2006/picture">
-                  <pic:nvPicPr>
-                    <pic:cNvPr id="0" name="Picture 28"/>
-                    <pic:cNvPicPr>
-                      <a:picLocks noChangeAspect="1" noChangeArrowheads="1"/>
-                    </pic:cNvPicPr>
-                  </pic:nvPicPr>
-                  <pic:blipFill>
-                    <a:blip r:embed="rId8" cstate="print">
-                      <a:extLst>
-                        <a:ext uri="{28A0092B-C50C-407E-A947-70E740481C1C}">
-                          <a14:useLocalDpi xmlns:a14="http://schemas.microsoft.com/office/drawing/2010/main" val="0"/>
-                        </a:ext>
-                      </a:extLst>
-                    </a:blip>
-                    <a:srcRect/>
-                    <a:stretch>
-                      <a:fillRect/>
-                    </a:stretch>
-                  </pic:blipFill>
-                  <pic:spPr bwMode="auto">
-                    <a:xfrm>
-                      <a:off x="0" y="0"/>
-                      <a:ext cx="6645910" cy="6709410"/>
-                    </a:xfrm>
-                    <a:prstGeom prst="rect">
-                      <a:avLst/>
-                    </a:prstGeom>
-                    <a:noFill/>
-                    <a:ln>
-                      <a:noFill/>
-                    </a:ln>
-                  </pic:spPr>
-                </pic:pic>
-              </a:graphicData>
-            </a:graphic>
-          </wp:inline>
-        </w:drawing>
-      </w:r>
-      <w:r>
-        <w:rPr>
-          <w:noProof/>
-        </w:rPr>
-        <w:lastRenderedPageBreak/>
-        <w:drawing>
-          <wp:inline distT="0" distB="0" distL="0" distR="0" wp14:anchorId="3F38C4F0" wp14:editId="30294CBA">
-            <wp:extent cx="6645910" cy="8059420"/>
-            <wp:effectExtent l="0" t="0" r="2540" b="0"/>
-            <wp:docPr id="12" name="Рисунок 12"/>
-            <wp:cNvGraphicFramePr>
-              <a:graphicFrameLocks xmlns:a="http://schemas.openxmlformats.org/drawingml/2006/main" noChangeAspect="1"/>
-            </wp:cNvGraphicFramePr>
-            <a:graphic xmlns:a="http://schemas.openxmlformats.org/drawingml/2006/main">
-              <a:graphicData uri="http://schemas.openxmlformats.org/drawingml/2006/picture">
-                <pic:pic xmlns:pic="http://schemas.openxmlformats.org/drawingml/2006/picture">
-                  <pic:nvPicPr>
-                    <pic:cNvPr id="0" name="Picture 27"/>
-                    <pic:cNvPicPr>
-                      <a:picLocks noChangeAspect="1" noChangeArrowheads="1"/>
-                    </pic:cNvPicPr>
-                  </pic:nvPicPr>
-                  <pic:blipFill>
-                    <a:blip r:embed="rId9" cstate="print">
-                      <a:extLst>
-                        <a:ext uri="{28A0092B-C50C-407E-A947-70E740481C1C}">
-                          <a14:useLocalDpi xmlns:a14="http://schemas.microsoft.com/office/drawing/2010/main" val="0"/>
-                        </a:ext>
-                      </a:extLst>
-                    </a:blip>
-                    <a:srcRect/>
-                    <a:stretch>
-                      <a:fillRect/>
-                    </a:stretch>
-                  </pic:blipFill>
-                  <pic:spPr bwMode="auto">
-                    <a:xfrm>
-                      <a:off x="0" y="0"/>
-                      <a:ext cx="6645910" cy="8059420"/>
-                    </a:xfrm>
-                    <a:prstGeom prst="rect">
-                      <a:avLst/>
-                    </a:prstGeom>
-                    <a:noFill/>
-                    <a:ln>
-                      <a:noFill/>
-                    </a:ln>
-                  </pic:spPr>
-                </pic:pic>
-              </a:graphicData>
-            </a:graphic>
-          </wp:inline>
-        </w:drawing>
-      </w:r>
-      <w:r>
-        <w:rPr>
-          <w:noProof/>
-        </w:rPr>
-        <w:lastRenderedPageBreak/>
-        <w:drawing>
-          <wp:inline distT="0" distB="0" distL="0" distR="0" wp14:anchorId="7FE7F357" wp14:editId="26A67F30">
-            <wp:extent cx="6645910" cy="8752205"/>
-            <wp:effectExtent l="0" t="0" r="2540" b="0"/>
-            <wp:docPr id="11" name="Рисунок 11"/>
-            <wp:cNvGraphicFramePr>
-              <a:graphicFrameLocks xmlns:a="http://schemas.openxmlformats.org/drawingml/2006/main" noChangeAspect="1"/>
-            </wp:cNvGraphicFramePr>
-            <a:graphic xmlns:a="http://schemas.openxmlformats.org/drawingml/2006/main">
-              <a:graphicData uri="http://schemas.openxmlformats.org/drawingml/2006/picture">
-                <pic:pic xmlns:pic="http://schemas.openxmlformats.org/drawingml/2006/picture">
-                  <pic:nvPicPr>
-                    <pic:cNvPr id="0" name="Picture 26"/>
+                    <pic:cNvPr id="0" name="Picture 14"/>
                     <pic:cNvPicPr>
                       <a:picLocks noChangeAspect="1" noChangeArrowheads="1"/>
                     </pic:cNvPicPr>
@@ -278,7 +291,7 @@
                   <pic:spPr bwMode="auto">
                     <a:xfrm>
                       <a:off x="0" y="0"/>
-                      <a:ext cx="6645910" cy="8752205"/>
+                      <a:ext cx="6645910" cy="8750935"/>
                     </a:xfrm>
                     <a:prstGeom prst="rect">
                       <a:avLst/>
@@ -294,6 +307,8 @@
           </wp:inline>
         </w:drawing>
       </w:r>
+      <w:bookmarkStart w:id="0" w:name="_GoBack"/>
+      <w:bookmarkEnd w:id="0"/>
     </w:p>
     <w:sectPr>
       <w:pgSz w:w="11906" w:h="16838"/>
@@ -4974,7 +4989,7 @@
 </file>
 
 <file path=customXml/itemProps1.xml><?xml version="1.0" encoding="utf-8"?>
-<ds:datastoreItem xmlns:ds="http://schemas.openxmlformats.org/officeDocument/2006/customXml" ds:itemID="{25F10DD4-6CBA-47F7-91E3-344A9BA5B6D1}">
+<ds:datastoreItem xmlns:ds="http://schemas.openxmlformats.org/officeDocument/2006/customXml" ds:itemID="{D65CFFDA-D8AE-49BD-B9C6-F1FC45496858}">
   <ds:schemaRefs>
     <ds:schemaRef ds:uri="http://schemas.openxmlformats.org/officeDocument/2006/bibliography"/>
   </ds:schemaRefs>

</xml_diff>